<commit_message>
template de saida finalizado
</commit_message>
<xml_diff>
--- a/templates/saidas.docx
+++ b/templates/saidas.docx
@@ -37,16 +37,16 @@
       </w:tblGrid>
       <w:tr>
         <w:trPr>
-          <w:trHeight w:hRule="exact" w:val="227"/>
+          <w:trHeight w:hRule="exact" w:val="198"/>
           <w:jc w:val="center"/>
         </w:trPr>
         <w:tc>
           <w:tcPr>
             <w:tcW w:w="802" w:type="dxa"/>
             <w:tcBorders>
-              <w:top w:val="single" w:sz="4" w:space="0" w:color="000000"/>
-              <w:left w:val="single" w:sz="4" w:space="0" w:color="000000"/>
-              <w:bottom w:val="single" w:sz="4" w:space="0" w:color="000000"/>
+              <w:top w:val="single" w:sz="4" w:space="0" w:color="auto"/>
+              <w:left w:val="single" w:sz="4" w:space="0" w:color="auto"/>
+              <w:bottom w:val="single" w:sz="4" w:space="0" w:color="auto"/>
               <w:right w:val="single" w:sz="4" w:space="0" w:color="000000"/>
             </w:tcBorders>
             <w:vAlign w:val="center"/>
@@ -72,9 +72,9 @@
           <w:tcPr>
             <w:tcW w:w="822" w:type="dxa"/>
             <w:tcBorders>
-              <w:top w:val="single" w:sz="4" w:space="0" w:color="000000"/>
+              <w:top w:val="single" w:sz="4" w:space="0" w:color="auto"/>
               <w:left w:val="single" w:sz="4" w:space="0" w:color="000000"/>
-              <w:bottom w:val="single" w:sz="4" w:space="0" w:color="000000"/>
+              <w:bottom w:val="single" w:sz="4" w:space="0" w:color="auto"/>
               <w:right w:val="single" w:sz="4" w:space="0" w:color="000000"/>
             </w:tcBorders>
             <w:vAlign w:val="center"/>
@@ -99,9 +99,9 @@
             <w:tcW w:w="682" w:type="dxa"/>
             <w:gridSpan w:val="2"/>
             <w:tcBorders>
-              <w:top w:val="single" w:sz="4" w:space="0" w:color="000000"/>
+              <w:top w:val="single" w:sz="4" w:space="0" w:color="auto"/>
               <w:left w:val="single" w:sz="4" w:space="0" w:color="000000"/>
-              <w:bottom w:val="single" w:sz="4" w:space="0" w:color="000000"/>
+              <w:bottom w:val="single" w:sz="4" w:space="0" w:color="auto"/>
               <w:right w:val="single" w:sz="4" w:space="0" w:color="000000"/>
             </w:tcBorders>
             <w:vAlign w:val="center"/>
@@ -125,9 +125,9 @@
           <w:tcPr>
             <w:tcW w:w="740" w:type="dxa"/>
             <w:tcBorders>
-              <w:top w:val="single" w:sz="4" w:space="0" w:color="000000"/>
+              <w:top w:val="single" w:sz="4" w:space="0" w:color="auto"/>
               <w:left w:val="single" w:sz="4" w:space="0" w:color="000000"/>
-              <w:bottom w:val="single" w:sz="4" w:space="0" w:color="000000"/>
+              <w:bottom w:val="single" w:sz="4" w:space="0" w:color="auto"/>
               <w:right w:val="single" w:sz="4" w:space="0" w:color="000000"/>
             </w:tcBorders>
             <w:vAlign w:val="center"/>
@@ -150,9 +150,9 @@
           <w:tcPr>
             <w:tcW w:w="420" w:type="dxa"/>
             <w:tcBorders>
-              <w:top w:val="single" w:sz="4" w:space="0" w:color="000000"/>
+              <w:top w:val="single" w:sz="4" w:space="0" w:color="auto"/>
               <w:left w:val="single" w:sz="4" w:space="0" w:color="000000"/>
-              <w:bottom w:val="single" w:sz="4" w:space="0" w:color="000000"/>
+              <w:bottom w:val="single" w:sz="4" w:space="0" w:color="auto"/>
               <w:right w:val="single" w:sz="4" w:space="0" w:color="000000"/>
             </w:tcBorders>
             <w:vAlign w:val="center"/>
@@ -191,9 +191,9 @@
           <w:tcPr>
             <w:tcW w:w="1120" w:type="dxa"/>
             <w:tcBorders>
-              <w:top w:val="single" w:sz="4" w:space="0" w:color="000000"/>
+              <w:top w:val="single" w:sz="4" w:space="0" w:color="auto"/>
               <w:left w:val="single" w:sz="4" w:space="0" w:color="000000"/>
-              <w:bottom w:val="single" w:sz="4" w:space="0" w:color="000000"/>
+              <w:bottom w:val="single" w:sz="4" w:space="0" w:color="auto"/>
               <w:right w:val="single" w:sz="4" w:space="0" w:color="000000"/>
             </w:tcBorders>
             <w:vAlign w:val="center"/>
@@ -204,9 +204,9 @@
           <w:tcPr>
             <w:tcW w:w="1540" w:type="dxa"/>
             <w:tcBorders>
-              <w:top w:val="single" w:sz="4" w:space="0" w:color="000000"/>
+              <w:top w:val="single" w:sz="4" w:space="0" w:color="auto"/>
               <w:left w:val="single" w:sz="4" w:space="0" w:color="000000"/>
-              <w:bottom w:val="single" w:sz="4" w:space="0" w:color="000000"/>
+              <w:bottom w:val="single" w:sz="4" w:space="0" w:color="auto"/>
               <w:right w:val="nil"/>
             </w:tcBorders>
             <w:vAlign w:val="center"/>
@@ -217,9 +217,9 @@
           <w:tcPr>
             <w:tcW w:w="200" w:type="dxa"/>
             <w:tcBorders>
-              <w:top w:val="single" w:sz="4" w:space="0" w:color="000000"/>
+              <w:top w:val="single" w:sz="4" w:space="0" w:color="auto"/>
               <w:left w:val="nil"/>
-              <w:bottom w:val="single" w:sz="4" w:space="0" w:color="000000"/>
+              <w:bottom w:val="single" w:sz="4" w:space="0" w:color="auto"/>
               <w:right w:val="single" w:sz="4" w:space="0" w:color="000000"/>
             </w:tcBorders>
             <w:vAlign w:val="center"/>
@@ -230,9 +230,9 @@
           <w:tcPr>
             <w:tcW w:w="380" w:type="dxa"/>
             <w:tcBorders>
-              <w:top w:val="single" w:sz="4" w:space="0" w:color="000000"/>
+              <w:top w:val="single" w:sz="4" w:space="0" w:color="auto"/>
               <w:left w:val="single" w:sz="4" w:space="0" w:color="000000"/>
-              <w:bottom w:val="single" w:sz="4" w:space="0" w:color="000000"/>
+              <w:bottom w:val="single" w:sz="4" w:space="0" w:color="auto"/>
               <w:right w:val="single" w:sz="4" w:space="0" w:color="000000"/>
             </w:tcBorders>
             <w:shd w:val="clear" w:color="auto" w:fill="auto"/>
@@ -272,9 +272,9 @@
           <w:tcPr>
             <w:tcW w:w="460" w:type="dxa"/>
             <w:tcBorders>
-              <w:top w:val="single" w:sz="4" w:space="0" w:color="000000"/>
+              <w:top w:val="single" w:sz="4" w:space="0" w:color="auto"/>
               <w:left w:val="single" w:sz="4" w:space="0" w:color="000000"/>
-              <w:bottom w:val="single" w:sz="4" w:space="0" w:color="000000"/>
+              <w:bottom w:val="single" w:sz="4" w:space="0" w:color="auto"/>
               <w:right w:val="single" w:sz="4" w:space="0" w:color="000000"/>
             </w:tcBorders>
             <w:vAlign w:val="center"/>
@@ -286,9 +286,9 @@
             <w:tcW w:w="560" w:type="dxa"/>
             <w:gridSpan w:val="2"/>
             <w:tcBorders>
-              <w:top w:val="single" w:sz="4" w:space="0" w:color="000000"/>
+              <w:top w:val="single" w:sz="4" w:space="0" w:color="auto"/>
               <w:left w:val="single" w:sz="4" w:space="0" w:color="000000"/>
-              <w:bottom w:val="single" w:sz="4" w:space="0" w:color="000000"/>
+              <w:bottom w:val="single" w:sz="4" w:space="0" w:color="auto"/>
               <w:right w:val="single" w:sz="4" w:space="0" w:color="000000"/>
             </w:tcBorders>
             <w:vAlign w:val="center"/>
@@ -317,9 +317,9 @@
           <w:tcPr>
             <w:tcW w:w="1460" w:type="dxa"/>
             <w:tcBorders>
-              <w:top w:val="single" w:sz="4" w:space="0" w:color="000000"/>
+              <w:top w:val="single" w:sz="4" w:space="0" w:color="auto"/>
               <w:left w:val="single" w:sz="4" w:space="0" w:color="000000"/>
-              <w:bottom w:val="single" w:sz="4" w:space="0" w:color="000000"/>
+              <w:bottom w:val="single" w:sz="4" w:space="0" w:color="auto"/>
               <w:right w:val="single" w:sz="4" w:space="0" w:color="000000"/>
             </w:tcBorders>
             <w:vAlign w:val="center"/>
@@ -342,9 +342,9 @@
           <w:tcPr>
             <w:tcW w:w="1255" w:type="dxa"/>
             <w:tcBorders>
-              <w:top w:val="single" w:sz="4" w:space="0" w:color="000000"/>
+              <w:top w:val="single" w:sz="4" w:space="0" w:color="auto"/>
               <w:left w:val="single" w:sz="4" w:space="0" w:color="000000"/>
-              <w:bottom w:val="single" w:sz="4" w:space="0" w:color="000000"/>
+              <w:bottom w:val="single" w:sz="4" w:space="0" w:color="auto"/>
               <w:right w:val="single" w:sz="4" w:space="0" w:color="000000"/>
             </w:tcBorders>
             <w:vAlign w:val="center"/>
@@ -368,9 +368,9 @@
           <w:tcPr>
             <w:tcW w:w="305" w:type="dxa"/>
             <w:tcBorders>
-              <w:top w:val="single" w:sz="4" w:space="0" w:color="000000"/>
+              <w:top w:val="single" w:sz="4" w:space="0" w:color="auto"/>
               <w:left w:val="single" w:sz="4" w:space="0" w:color="000000"/>
-              <w:bottom w:val="single" w:sz="4" w:space="0" w:color="000000"/>
+              <w:bottom w:val="single" w:sz="4" w:space="0" w:color="auto"/>
               <w:right w:val="single" w:sz="4" w:space="0" w:color="000000"/>
             </w:tcBorders>
             <w:vAlign w:val="center"/>
@@ -411,9 +411,9 @@
           <w:tcPr>
             <w:tcW w:w="1360" w:type="dxa"/>
             <w:tcBorders>
-              <w:top w:val="single" w:sz="4" w:space="0" w:color="000000"/>
+              <w:top w:val="single" w:sz="4" w:space="0" w:color="auto"/>
               <w:left w:val="single" w:sz="4" w:space="0" w:color="000000"/>
-              <w:bottom w:val="single" w:sz="4" w:space="0" w:color="000000"/>
+              <w:bottom w:val="single" w:sz="4" w:space="0" w:color="auto"/>
               <w:right w:val="single" w:sz="4" w:space="0" w:color="000000"/>
             </w:tcBorders>
             <w:vAlign w:val="center"/>
@@ -438,10 +438,10 @@
             <w:tcW w:w="3520" w:type="dxa"/>
             <w:gridSpan w:val="2"/>
             <w:tcBorders>
-              <w:top w:val="single" w:sz="4" w:space="0" w:color="000000"/>
+              <w:top w:val="single" w:sz="4" w:space="0" w:color="auto"/>
               <w:left w:val="single" w:sz="4" w:space="0" w:color="000000"/>
-              <w:bottom w:val="single" w:sz="4" w:space="0" w:color="000000"/>
-              <w:right w:val="single" w:sz="4" w:space="0" w:color="000000"/>
+              <w:bottom w:val="single" w:sz="4" w:space="0" w:color="auto"/>
+              <w:right w:val="single" w:sz="4" w:space="0" w:color="auto"/>
             </w:tcBorders>
             <w:vAlign w:val="center"/>
           </w:tcPr>
@@ -463,7 +463,291 @@
       </w:tr>
       <w:tr>
         <w:trPr>
-          <w:trHeight w:hRule="exact" w:val="227"/>
+          <w:trHeight w:hRule="exact" w:val="20"/>
+          <w:jc w:val="center"/>
+        </w:trPr>
+        <w:tc>
+          <w:tcPr>
+            <w:tcW w:w="802" w:type="dxa"/>
+            <w:tcBorders>
+              <w:top w:val="single" w:sz="4" w:space="0" w:color="auto"/>
+            </w:tcBorders>
+            <w:vAlign w:val="center"/>
+          </w:tcPr>
+          <w:p>
+            <w:pPr>
+              <w:ind w:left="50"/>
+              <w:jc w:val="center"/>
+              <w:rPr>
+                <w:rFonts w:ascii="Arial" w:eastAsia="Arial" w:hAnsi="Arial" w:cs="Arial"/>
+                <w:b/>
+                <w:sz w:val="14"/>
+              </w:rPr>
+            </w:pPr>
+          </w:p>
+        </w:tc>
+        <w:tc>
+          <w:tcPr>
+            <w:tcW w:w="822" w:type="dxa"/>
+            <w:tcBorders>
+              <w:top w:val="single" w:sz="4" w:space="0" w:color="auto"/>
+            </w:tcBorders>
+            <w:vAlign w:val="center"/>
+          </w:tcPr>
+          <w:p>
+            <w:pPr>
+              <w:ind w:left="60"/>
+              <w:jc w:val="center"/>
+              <w:rPr>
+                <w:rFonts w:ascii="Arial" w:eastAsia="Arial" w:hAnsi="Arial" w:cs="Arial"/>
+                <w:b/>
+                <w:sz w:val="14"/>
+              </w:rPr>
+            </w:pPr>
+          </w:p>
+        </w:tc>
+        <w:tc>
+          <w:tcPr>
+            <w:tcW w:w="682" w:type="dxa"/>
+            <w:gridSpan w:val="2"/>
+            <w:tcBorders>
+              <w:top w:val="single" w:sz="4" w:space="0" w:color="auto"/>
+            </w:tcBorders>
+            <w:vAlign w:val="center"/>
+          </w:tcPr>
+          <w:p>
+            <w:pPr>
+              <w:ind w:left="2"/>
+              <w:jc w:val="center"/>
+              <w:rPr>
+                <w:rFonts w:ascii="Arial" w:eastAsia="Arial" w:hAnsi="Arial" w:cs="Arial"/>
+                <w:b/>
+                <w:sz w:val="14"/>
+              </w:rPr>
+            </w:pPr>
+          </w:p>
+        </w:tc>
+        <w:tc>
+          <w:tcPr>
+            <w:tcW w:w="740" w:type="dxa"/>
+            <w:tcBorders>
+              <w:top w:val="single" w:sz="4" w:space="0" w:color="auto"/>
+            </w:tcBorders>
+            <w:vAlign w:val="center"/>
+          </w:tcPr>
+          <w:p>
+            <w:pPr>
+              <w:jc w:val="center"/>
+              <w:rPr>
+                <w:rFonts w:ascii="Arial" w:eastAsia="Arial" w:hAnsi="Arial" w:cs="Arial"/>
+                <w:b/>
+                <w:sz w:val="14"/>
+              </w:rPr>
+            </w:pPr>
+          </w:p>
+        </w:tc>
+        <w:tc>
+          <w:tcPr>
+            <w:tcW w:w="420" w:type="dxa"/>
+            <w:tcBorders>
+              <w:top w:val="single" w:sz="4" w:space="0" w:color="auto"/>
+            </w:tcBorders>
+            <w:vAlign w:val="center"/>
+          </w:tcPr>
+          <w:p>
+            <w:pPr>
+              <w:jc w:val="center"/>
+              <w:rPr>
+                <w:rFonts w:ascii="Arial" w:eastAsia="Arial" w:hAnsi="Arial" w:cs="Arial"/>
+                <w:b/>
+                <w:sz w:val="14"/>
+              </w:rPr>
+            </w:pPr>
+          </w:p>
+        </w:tc>
+        <w:tc>
+          <w:tcPr>
+            <w:tcW w:w="1120" w:type="dxa"/>
+            <w:tcBorders>
+              <w:top w:val="single" w:sz="4" w:space="0" w:color="auto"/>
+            </w:tcBorders>
+            <w:vAlign w:val="center"/>
+          </w:tcPr>
+          <w:p/>
+        </w:tc>
+        <w:tc>
+          <w:tcPr>
+            <w:tcW w:w="1540" w:type="dxa"/>
+            <w:tcBorders>
+              <w:top w:val="single" w:sz="4" w:space="0" w:color="auto"/>
+            </w:tcBorders>
+            <w:vAlign w:val="center"/>
+          </w:tcPr>
+          <w:p/>
+        </w:tc>
+        <w:tc>
+          <w:tcPr>
+            <w:tcW w:w="200" w:type="dxa"/>
+            <w:tcBorders>
+              <w:top w:val="single" w:sz="4" w:space="0" w:color="auto"/>
+            </w:tcBorders>
+            <w:vAlign w:val="center"/>
+          </w:tcPr>
+          <w:p/>
+        </w:tc>
+        <w:tc>
+          <w:tcPr>
+            <w:tcW w:w="380" w:type="dxa"/>
+            <w:tcBorders>
+              <w:top w:val="single" w:sz="4" w:space="0" w:color="auto"/>
+            </w:tcBorders>
+            <w:shd w:val="clear" w:color="auto" w:fill="auto"/>
+            <w:vAlign w:val="center"/>
+          </w:tcPr>
+          <w:p>
+            <w:pPr>
+              <w:jc w:val="center"/>
+              <w:rPr>
+                <w:rFonts w:ascii="Arial" w:eastAsia="Arial" w:hAnsi="Arial" w:cs="Arial"/>
+                <w:b/>
+                <w:sz w:val="14"/>
+              </w:rPr>
+            </w:pPr>
+          </w:p>
+        </w:tc>
+        <w:tc>
+          <w:tcPr>
+            <w:tcW w:w="460" w:type="dxa"/>
+            <w:tcBorders>
+              <w:top w:val="single" w:sz="4" w:space="0" w:color="auto"/>
+            </w:tcBorders>
+            <w:vAlign w:val="center"/>
+          </w:tcPr>
+          <w:p/>
+        </w:tc>
+        <w:tc>
+          <w:tcPr>
+            <w:tcW w:w="560" w:type="dxa"/>
+            <w:gridSpan w:val="2"/>
+            <w:tcBorders>
+              <w:top w:val="single" w:sz="4" w:space="0" w:color="auto"/>
+            </w:tcBorders>
+            <w:vAlign w:val="center"/>
+          </w:tcPr>
+          <w:p>
+            <w:pPr>
+              <w:jc w:val="center"/>
+              <w:rPr>
+                <w:rFonts w:ascii="Arial" w:eastAsia="Arial" w:hAnsi="Arial" w:cs="Arial"/>
+                <w:b/>
+                <w:sz w:val="14"/>
+              </w:rPr>
+            </w:pPr>
+          </w:p>
+        </w:tc>
+        <w:tc>
+          <w:tcPr>
+            <w:tcW w:w="1460" w:type="dxa"/>
+            <w:tcBorders>
+              <w:top w:val="single" w:sz="4" w:space="0" w:color="auto"/>
+            </w:tcBorders>
+            <w:vAlign w:val="center"/>
+          </w:tcPr>
+          <w:p>
+            <w:pPr>
+              <w:jc w:val="center"/>
+              <w:rPr>
+                <w:rFonts w:ascii="Arial" w:eastAsia="Arial" w:hAnsi="Arial" w:cs="Arial"/>
+                <w:b/>
+                <w:sz w:val="14"/>
+              </w:rPr>
+            </w:pPr>
+          </w:p>
+        </w:tc>
+        <w:tc>
+          <w:tcPr>
+            <w:tcW w:w="1255" w:type="dxa"/>
+            <w:tcBorders>
+              <w:top w:val="single" w:sz="4" w:space="0" w:color="auto"/>
+            </w:tcBorders>
+            <w:vAlign w:val="center"/>
+          </w:tcPr>
+          <w:p>
+            <w:pPr>
+              <w:ind w:left="7"/>
+              <w:jc w:val="center"/>
+              <w:rPr>
+                <w:rFonts w:ascii="Arial" w:eastAsia="Arial" w:hAnsi="Arial" w:cs="Arial"/>
+                <w:b/>
+                <w:sz w:val="14"/>
+              </w:rPr>
+            </w:pPr>
+          </w:p>
+        </w:tc>
+        <w:tc>
+          <w:tcPr>
+            <w:tcW w:w="305" w:type="dxa"/>
+            <w:tcBorders>
+              <w:top w:val="single" w:sz="4" w:space="0" w:color="auto"/>
+            </w:tcBorders>
+            <w:vAlign w:val="center"/>
+          </w:tcPr>
+          <w:p>
+            <w:pPr>
+              <w:jc w:val="center"/>
+              <w:rPr>
+                <w:rFonts w:ascii="Arial" w:eastAsia="Arial" w:hAnsi="Arial" w:cs="Arial"/>
+                <w:b/>
+                <w:sz w:val="14"/>
+              </w:rPr>
+            </w:pPr>
+          </w:p>
+        </w:tc>
+        <w:tc>
+          <w:tcPr>
+            <w:tcW w:w="1360" w:type="dxa"/>
+            <w:tcBorders>
+              <w:top w:val="single" w:sz="4" w:space="0" w:color="auto"/>
+            </w:tcBorders>
+            <w:vAlign w:val="center"/>
+          </w:tcPr>
+          <w:p>
+            <w:pPr>
+              <w:ind w:left="2"/>
+              <w:jc w:val="center"/>
+              <w:rPr>
+                <w:rFonts w:ascii="Arial" w:eastAsia="Arial" w:hAnsi="Arial" w:cs="Arial"/>
+                <w:b/>
+                <w:sz w:val="14"/>
+              </w:rPr>
+            </w:pPr>
+          </w:p>
+        </w:tc>
+        <w:tc>
+          <w:tcPr>
+            <w:tcW w:w="3520" w:type="dxa"/>
+            <w:gridSpan w:val="2"/>
+            <w:tcBorders>
+              <w:top w:val="single" w:sz="4" w:space="0" w:color="auto"/>
+            </w:tcBorders>
+            <w:vAlign w:val="center"/>
+          </w:tcPr>
+          <w:p>
+            <w:pPr>
+              <w:ind w:left="134"/>
+              <w:jc w:val="center"/>
+              <w:rPr>
+                <w:rFonts w:ascii="Arial" w:eastAsia="Arial" w:hAnsi="Arial" w:cs="Arial"/>
+                <w:b/>
+                <w:sz w:val="14"/>
+              </w:rPr>
+            </w:pPr>
+          </w:p>
+        </w:tc>
+      </w:tr>
+      <w:tr>
+        <w:trPr>
+          <w:trHeight w:hRule="exact" w:val="198"/>
           <w:jc w:val="center"/>
         </w:trPr>
         <w:tc>
@@ -471,7 +755,7 @@
             <w:tcW w:w="2026" w:type="dxa"/>
             <w:gridSpan w:val="3"/>
             <w:tcBorders>
-              <w:right w:val="single" w:sz="4" w:space="0" w:color="000000"/>
+              <w:right w:val="single" w:sz="4" w:space="0" w:color="auto"/>
             </w:tcBorders>
             <w:vAlign w:val="center"/>
           </w:tcPr>
@@ -484,9 +768,9 @@
             <w:tcW w:w="1440" w:type="dxa"/>
             <w:gridSpan w:val="3"/>
             <w:tcBorders>
-              <w:top w:val="single" w:sz="4" w:space="0" w:color="000000"/>
-              <w:left w:val="single" w:sz="4" w:space="0" w:color="000000"/>
-              <w:bottom w:val="single" w:sz="4" w:space="0" w:color="000000"/>
+              <w:top w:val="single" w:sz="4" w:space="0" w:color="auto"/>
+              <w:left w:val="single" w:sz="4" w:space="0" w:color="auto"/>
+              <w:bottom w:val="single" w:sz="4" w:space="0" w:color="auto"/>
               <w:right w:val="single" w:sz="4" w:space="0" w:color="000000"/>
             </w:tcBorders>
             <w:vAlign w:val="center"/>
@@ -508,9 +792,9 @@
           <w:tcPr>
             <w:tcW w:w="1120" w:type="dxa"/>
             <w:tcBorders>
-              <w:top w:val="single" w:sz="4" w:space="0" w:color="000000"/>
+              <w:top w:val="single" w:sz="4" w:space="0" w:color="auto"/>
               <w:left w:val="single" w:sz="4" w:space="0" w:color="000000"/>
-              <w:bottom w:val="single" w:sz="4" w:space="0" w:color="000000"/>
+              <w:bottom w:val="single" w:sz="4" w:space="0" w:color="auto"/>
               <w:right w:val="single" w:sz="4" w:space="0" w:color="000000"/>
             </w:tcBorders>
             <w:vAlign w:val="center"/>
@@ -533,9 +817,9 @@
           <w:tcPr>
             <w:tcW w:w="1540" w:type="dxa"/>
             <w:tcBorders>
-              <w:top w:val="single" w:sz="4" w:space="0" w:color="000000"/>
+              <w:top w:val="single" w:sz="4" w:space="0" w:color="auto"/>
               <w:left w:val="single" w:sz="4" w:space="0" w:color="000000"/>
-              <w:bottom w:val="single" w:sz="4" w:space="0" w:color="000000"/>
+              <w:bottom w:val="single" w:sz="4" w:space="0" w:color="auto"/>
               <w:right w:val="single" w:sz="4" w:space="0" w:color="000000"/>
             </w:tcBorders>
             <w:vAlign w:val="center"/>
@@ -559,9 +843,9 @@
             <w:tcW w:w="1400" w:type="dxa"/>
             <w:gridSpan w:val="4"/>
             <w:tcBorders>
-              <w:top w:val="single" w:sz="4" w:space="0" w:color="000000"/>
+              <w:top w:val="single" w:sz="4" w:space="0" w:color="auto"/>
               <w:left w:val="single" w:sz="4" w:space="0" w:color="000000"/>
-              <w:bottom w:val="single" w:sz="4" w:space="0" w:color="000000"/>
+              <w:bottom w:val="single" w:sz="4" w:space="0" w:color="auto"/>
               <w:right w:val="single" w:sz="4" w:space="0" w:color="000000"/>
             </w:tcBorders>
             <w:vAlign w:val="center"/>
@@ -585,9 +869,9 @@
             <w:tcW w:w="1660" w:type="dxa"/>
             <w:gridSpan w:val="2"/>
             <w:tcBorders>
-              <w:top w:val="single" w:sz="4" w:space="0" w:color="000000"/>
+              <w:top w:val="single" w:sz="4" w:space="0" w:color="auto"/>
               <w:left w:val="single" w:sz="4" w:space="0" w:color="000000"/>
-              <w:bottom w:val="single" w:sz="4" w:space="0" w:color="000000"/>
+              <w:bottom w:val="single" w:sz="4" w:space="0" w:color="auto"/>
               <w:right w:val="single" w:sz="4" w:space="0" w:color="000000"/>
             </w:tcBorders>
             <w:vAlign w:val="center"/>
@@ -611,9 +895,9 @@
             <w:tcW w:w="1560" w:type="dxa"/>
             <w:gridSpan w:val="2"/>
             <w:tcBorders>
-              <w:top w:val="single" w:sz="4" w:space="0" w:color="000000"/>
+              <w:top w:val="single" w:sz="4" w:space="0" w:color="auto"/>
               <w:left w:val="single" w:sz="4" w:space="0" w:color="000000"/>
-              <w:bottom w:val="single" w:sz="4" w:space="0" w:color="000000"/>
+              <w:bottom w:val="single" w:sz="4" w:space="0" w:color="auto"/>
               <w:right w:val="single" w:sz="4" w:space="0" w:color="000000"/>
             </w:tcBorders>
             <w:vAlign w:val="center"/>
@@ -636,9 +920,9 @@
           <w:tcPr>
             <w:tcW w:w="1360" w:type="dxa"/>
             <w:tcBorders>
-              <w:top w:val="single" w:sz="4" w:space="0" w:color="000000"/>
+              <w:top w:val="single" w:sz="4" w:space="0" w:color="auto"/>
               <w:left w:val="single" w:sz="4" w:space="0" w:color="000000"/>
-              <w:bottom w:val="single" w:sz="4" w:space="0" w:color="000000"/>
+              <w:bottom w:val="single" w:sz="4" w:space="0" w:color="auto"/>
               <w:right w:val="single" w:sz="4" w:space="0" w:color="000000"/>
             </w:tcBorders>
             <w:vAlign w:val="center"/>
@@ -661,9 +945,9 @@
           <w:tcPr>
             <w:tcW w:w="1760" w:type="dxa"/>
             <w:tcBorders>
-              <w:top w:val="single" w:sz="4" w:space="0" w:color="000000"/>
+              <w:top w:val="single" w:sz="4" w:space="0" w:color="auto"/>
               <w:left w:val="single" w:sz="4" w:space="0" w:color="000000"/>
-              <w:bottom w:val="single" w:sz="4" w:space="0" w:color="000000"/>
+              <w:bottom w:val="single" w:sz="4" w:space="0" w:color="auto"/>
               <w:right w:val="single" w:sz="4" w:space="0" w:color="000000"/>
             </w:tcBorders>
             <w:vAlign w:val="center"/>
@@ -686,10 +970,10 @@
           <w:tcPr>
             <w:tcW w:w="1760" w:type="dxa"/>
             <w:tcBorders>
-              <w:top w:val="single" w:sz="4" w:space="0" w:color="000000"/>
+              <w:top w:val="single" w:sz="4" w:space="0" w:color="auto"/>
               <w:left w:val="single" w:sz="4" w:space="0" w:color="000000"/>
-              <w:bottom w:val="single" w:sz="4" w:space="0" w:color="000000"/>
-              <w:right w:val="single" w:sz="4" w:space="0" w:color="000000"/>
+              <w:bottom w:val="single" w:sz="4" w:space="0" w:color="auto"/>
+              <w:right w:val="single" w:sz="4" w:space="0" w:color="auto"/>
             </w:tcBorders>
             <w:vAlign w:val="center"/>
           </w:tcPr>
@@ -714,7 +998,8 @@
       <w:pPr>
         <w:spacing w:after="20"/>
         <w:rPr>
-          <w:sz w:val="2"/>
+          <w:sz w:val="3"/>
+          <w:szCs w:val="3"/>
         </w:rPr>
       </w:pPr>
     </w:p>
@@ -1902,7 +2187,7 @@
       <w:headerReference w:type="first" r:id="rId11"/>
       <w:footerReference w:type="first" r:id="rId12"/>
       <w:pgSz w:w="16840" w:h="11900" w:orient="landscape" w:code="9"/>
-      <w:pgMar w:top="567" w:right="567" w:bottom="1134" w:left="567" w:header="340" w:footer="283" w:gutter="0"/>
+      <w:pgMar w:top="567" w:right="567" w:bottom="1134" w:left="567" w:header="397" w:footer="170" w:gutter="0"/>
       <w:cols w:space="720"/>
       <w:docGrid w:linePitch="299"/>
     </w:sectPr>
@@ -1961,10 +2246,10 @@
             <wp:anchor distT="0" distB="0" distL="114300" distR="114300" simplePos="0" relativeHeight="251661312" behindDoc="0" locked="0" layoutInCell="1" allowOverlap="1" wp14:anchorId="1069ABA2" wp14:editId="40EA1F79">
               <wp:simplePos x="0" y="0"/>
               <wp:positionH relativeFrom="page">
-                <wp:posOffset>402051</wp:posOffset>
+                <wp:posOffset>401955</wp:posOffset>
               </wp:positionH>
               <wp:positionV relativeFrom="page">
-                <wp:posOffset>6717460</wp:posOffset>
+                <wp:posOffset>6717030</wp:posOffset>
               </wp:positionV>
               <wp:extent cx="9925051" cy="644526"/>
               <wp:effectExtent l="0" t="0" r="19050" b="22225"/>
@@ -3156,7 +3441,7 @@
                       <wps:cNvSpPr/>
                       <wps:spPr>
                         <a:xfrm>
-                          <a:off x="1790700" y="485478"/>
+                          <a:off x="1790700" y="483573"/>
                           <a:ext cx="192388" cy="78121"/>
                         </a:xfrm>
                         <a:prstGeom prst="rect">
@@ -3368,7 +3653,7 @@
                       <wps:cNvSpPr/>
                       <wps:spPr>
                         <a:xfrm>
-                          <a:off x="2197100" y="485478"/>
+                          <a:off x="2197100" y="483573"/>
                           <a:ext cx="591607" cy="78121"/>
                         </a:xfrm>
                         <a:prstGeom prst="rect">
@@ -4866,7 +5151,7 @@
         </mc:Choice>
         <mc:Fallback>
           <w:pict>
-            <v:group w14:anchorId="1069ABA2" id="Group 25121" o:spid="_x0000_s1043" style="position:absolute;margin-left:31.65pt;margin-top:528.95pt;width:781.5pt;height:50.75pt;z-index:251661312;mso-position-horizontal-relative:page;mso-position-vertical-relative:page;mso-width-relative:margin;mso-height-relative:margin" coordorigin="222" coordsize="99250,6445" o:gfxdata="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">
+            <v:group w14:anchorId="1069ABA2" id="Group 25121" o:spid="_x0000_s1043" style="position:absolute;margin-left:31.65pt;margin-top:528.9pt;width:781.5pt;height:50.75pt;z-index:251661312;mso-position-horizontal-relative:page;mso-position-vertical-relative:page;mso-width-relative:margin;mso-height-relative:margin" coordorigin="222" coordsize="99250,6445" o:gfxdata="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">
               <v:shape id="Shape 2264" o:spid="_x0000_s1044" style="position:absolute;left:224;width:99216;height:0;visibility:visible;mso-wrap-style:square;v-text-anchor:top" coordsize="9931400,1" o:gfxdata="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" path="m,l9931400,1e" filled="f" strokeweight="1pt">
                 <v:stroke miterlimit="83231f" joinstyle="miter"/>
                 <v:path arrowok="t" textboxrect="0,0,9931400,1"/>
@@ -5178,7 +5463,7 @@
                 <v:stroke miterlimit="83231f" joinstyle="miter"/>
                 <v:path arrowok="t" textboxrect="0,0,0,82550"/>
               </v:shape>
-              <v:rect id="Rectangle 2290" o:spid="_x0000_s1069" style="position:absolute;left:17907;top:4854;width:1923;height:781;visibility:visible;mso-wrap-style:square;v-text-anchor:top" o:gfxdata="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" filled="f" stroked="f">
+              <v:rect id="Rectangle 2290" o:spid="_x0000_s1069" style="position:absolute;left:17907;top:4835;width:1923;height:781;visibility:visible;mso-wrap-style:square;v-text-anchor:top" o:gfxdata="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" filled="f" stroked="f">
                 <v:textbox inset="0,0,0,0">
                   <w:txbxContent>
                     <w:p>
@@ -5209,7 +5494,7 @@
                 <v:stroke miterlimit="83231f" joinstyle="miter"/>
                 <v:path arrowok="t" textboxrect="0,0,0,82550"/>
               </v:shape>
-              <v:rect id="Rectangle 2295" o:spid="_x0000_s1074" style="position:absolute;left:21971;top:4854;width:5916;height:781;visibility:visible;mso-wrap-style:square;v-text-anchor:top" o:gfxdata="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" filled="f" stroked="f">
+              <v:rect id="Rectangle 2295" o:spid="_x0000_s1074" style="position:absolute;left:21971;top:4835;width:5916;height:781;visibility:visible;mso-wrap-style:square;v-text-anchor:top" o:gfxdata="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" filled="f" stroked="f">
                 <v:textbox inset="0,0,0,0">
                   <w:txbxContent>
                     <w:p>
@@ -5514,6 +5799,7 @@
       </w:rPr>
     </w:pPr>
     <w:bookmarkStart w:id="7" w:name="_GoBack"/>
+    <w:bookmarkEnd w:id="7"/>
     <w:r>
       <w:rPr>
         <w:noProof/>
@@ -5521,25 +5807,9 @@
       <mc:AlternateContent>
         <mc:Choice Requires="wpg">
           <w:drawing>
-            <wp:anchor distT="0" distB="0" distL="114300" distR="114300" simplePos="0" relativeHeight="251662336" behindDoc="1" locked="0" layoutInCell="1" allowOverlap="1">
-              <wp:simplePos x="0" y="0"/>
-              <wp:positionH relativeFrom="page">
-                <wp:posOffset>373489</wp:posOffset>
-              </wp:positionH>
-              <wp:positionV relativeFrom="paragraph">
-                <wp:posOffset>3810</wp:posOffset>
-              </wp:positionV>
+            <wp:inline distT="0" distB="0" distL="0" distR="0">
               <wp:extent cx="9942830" cy="471170"/>
               <wp:effectExtent l="0" t="0" r="20320" b="24130"/>
-              <wp:wrapTight wrapText="bothSides">
-                <wp:wrapPolygon edited="0">
-                  <wp:start x="0" y="0"/>
-                  <wp:lineTo x="0" y="21833"/>
-                  <wp:lineTo x="21603" y="21833"/>
-                  <wp:lineTo x="21603" y="0"/>
-                  <wp:lineTo x="0" y="0"/>
-                </wp:wrapPolygon>
-              </wp:wrapTight>
               <wp:docPr id="33" name="Grupo 33"/>
               <wp:cNvGraphicFramePr/>
               <a:graphic xmlns:a="http://schemas.openxmlformats.org/drawingml/2006/main">
@@ -6430,18 +6700,12 @@
                   </wpg:wgp>
                 </a:graphicData>
               </a:graphic>
-              <wp14:sizeRelH relativeFrom="margin">
-                <wp14:pctWidth>0</wp14:pctWidth>
-              </wp14:sizeRelH>
-              <wp14:sizeRelV relativeFrom="margin">
-                <wp14:pctHeight>0</wp14:pctHeight>
-              </wp14:sizeRelV>
-            </wp:anchor>
+            </wp:inline>
           </w:drawing>
         </mc:Choice>
         <mc:Fallback>
           <w:pict>
-            <v:group id="Grupo 33" o:spid="_x0000_s1026" style="position:absolute;margin-left:29.4pt;margin-top:.3pt;width:782.9pt;height:37.1pt;z-index:-251654144;mso-position-horizontal-relative:page;mso-width-relative:margin;mso-height-relative:margin" coordsize="99415,4699" o:gfxdata="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">
+            <v:group id="Grupo 33" o:spid="_x0000_s1026" style="width:782.9pt;height:37.1pt;mso-position-horizontal-relative:char;mso-position-vertical-relative:line" coordsize="99415,4699" o:gfxdata="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">
               <v:rect id="Retângulo 13" o:spid="_x0000_s1027" style="position:absolute;left:88;top:88;width:99302;height:1861;visibility:visible;mso-wrap-style:square;v-text-anchor:middle" o:gfxdata="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" fillcolor="#ccc" stroked="f" strokeweight="1pt"/>
               <v:roundrect id="Retângulo de cantos arredondados 11" o:spid="_x0000_s1028" style="position:absolute;width:99415;height:4699;visibility:visible;mso-wrap-style:square;v-text-anchor:middle" arcsize="5167f" o:gfxdata="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" filled="f" strokecolor="black [3213]" strokeweight="1pt">
                 <v:stroke joinstyle="miter"/>
@@ -6741,13 +7005,12 @@
                   </w:txbxContent>
                 </v:textbox>
               </v:shape>
-              <w10:wrap type="tight" anchorx="page"/>
+              <w10:anchorlock/>
             </v:group>
           </w:pict>
         </mc:Fallback>
       </mc:AlternateContent>
     </w:r>
-    <w:bookmarkEnd w:id="7"/>
   </w:p>
   <w:tbl>
     <w:tblPr>
@@ -6784,7 +7047,7 @@
     </w:tblGrid>
     <w:tr>
       <w:trPr>
-        <w:trHeight w:hRule="exact" w:val="113"/>
+        <w:trHeight w:hRule="exact" w:val="142"/>
         <w:jc w:val="center"/>
       </w:trPr>
       <w:tc>
@@ -7293,7 +7556,7 @@
     </w:tr>
     <w:tr>
       <w:trPr>
-        <w:trHeight w:hRule="exact" w:val="113"/>
+        <w:trHeight w:hRule="exact" w:val="142"/>
         <w:jc w:val="center"/>
       </w:trPr>
       <w:tc>
@@ -7669,7 +7932,7 @@
     </w:tr>
     <w:tr>
       <w:trPr>
-        <w:trHeight w:hRule="exact" w:val="227"/>
+        <w:trHeight w:hRule="exact" w:val="198"/>
         <w:jc w:val="center"/>
       </w:trPr>
       <w:tc>
@@ -7986,7 +8249,7 @@
     </w:tr>
     <w:tr>
       <w:trPr>
-        <w:trHeight w:hRule="exact" w:val="34"/>
+        <w:trHeight w:hRule="exact" w:val="45"/>
         <w:jc w:val="center"/>
       </w:trPr>
       <w:tc>
@@ -8946,7 +9209,7 @@
 </file>
 
 <file path=customXml/itemProps1.xml><?xml version="1.0" encoding="utf-8"?>
-<ds:datastoreItem xmlns:ds="http://schemas.openxmlformats.org/officeDocument/2006/customXml" ds:itemID="{EF39CC85-E350-49DA-A567-968127CA8FC8}">
+<ds:datastoreItem xmlns:ds="http://schemas.openxmlformats.org/officeDocument/2006/customXml" ds:itemID="{8F52D7E6-A916-4BFC-B8F2-F56399C50181}">
   <ds:schemaRefs>
     <ds:schemaRef ds:uri="http://schemas.openxmlformats.org/officeDocument/2006/bibliography"/>
   </ds:schemaRefs>

</xml_diff>

<commit_message>
melhorias na filtragem do relatorio
</commit_message>
<xml_diff>
--- a/templates/saidas.docx
+++ b/templates/saidas.docx
@@ -37,7 +37,7 @@
       </w:tblGrid>
       <w:tr>
         <w:trPr>
-          <w:trHeight w:val="198"/>
+          <w:trHeight w:hRule="exact" w:val="198"/>
           <w:jc w:val="center"/>
         </w:trPr>
         <w:tc>
@@ -56,8 +56,8 @@
               <w:ind w:left="50"/>
               <w:jc w:val="center"/>
             </w:pPr>
-            <w:bookmarkStart w:id="0" w:name="tabela"/>
-            <w:bookmarkStart w:id="1" w:name="linha"/>
+            <w:bookmarkStart w:id="0" w:name="linha"/>
+            <w:bookmarkStart w:id="1" w:name="tabela"/>
             <w:r>
               <w:rPr>
                 <w:rFonts w:ascii="Arial" w:eastAsia="Arial" w:hAnsi="Arial" w:cs="Arial"/>
@@ -423,6 +423,7 @@
               <w:bottom w:val="single" w:sz="4" w:space="0" w:color="auto"/>
               <w:right w:val="single" w:sz="4" w:space="0" w:color="auto"/>
             </w:tcBorders>
+            <w:noWrap/>
             <w:vAlign w:val="center"/>
           </w:tcPr>
           <w:p>
@@ -976,13 +977,103 @@
     </w:tbl>
     <w:p>
       <w:pPr>
-        <w:spacing w:after="20"/>
+        <w:spacing w:after="0"/>
         <w:rPr>
           <w:sz w:val="3"/>
           <w:szCs w:val="3"/>
         </w:rPr>
       </w:pPr>
     </w:p>
+    <w:tbl>
+      <w:tblPr>
+        <w:tblStyle w:val="TableGrid11"/>
+        <w:tblW w:w="15626" w:type="dxa"/>
+        <w:jc w:val="center"/>
+        <w:tblInd w:w="0" w:type="dxa"/>
+        <w:tblBorders>
+          <w:top w:val="single" w:sz="4" w:space="0" w:color="FFFFFF" w:themeColor="background1"/>
+          <w:left w:val="single" w:sz="4" w:space="0" w:color="FFFFFF" w:themeColor="background1"/>
+          <w:bottom w:val="single" w:sz="4" w:space="0" w:color="FFFFFF" w:themeColor="background1"/>
+          <w:right w:val="single" w:sz="4" w:space="0" w:color="FFFFFF" w:themeColor="background1"/>
+          <w:insideH w:val="single" w:sz="4" w:space="0" w:color="FFFFFF" w:themeColor="background1"/>
+          <w:insideV w:val="single" w:sz="4" w:space="0" w:color="FFFFFF" w:themeColor="background1"/>
+        </w:tblBorders>
+        <w:tblLayout w:type="fixed"/>
+        <w:tblCellMar>
+          <w:right w:w="2" w:type="dxa"/>
+        </w:tblCellMar>
+        <w:tblLook w:val="04A0" w:firstRow="1" w:lastRow="0" w:firstColumn="1" w:lastColumn="0" w:noHBand="0" w:noVBand="1"/>
+      </w:tblPr>
+      <w:tblGrid>
+        <w:gridCol w:w="2026"/>
+        <w:gridCol w:w="13600"/>
+      </w:tblGrid>
+      <w:tr>
+        <w:trPr>
+          <w:trHeight w:hRule="exact" w:val="794"/>
+          <w:jc w:val="center"/>
+        </w:trPr>
+        <w:tc>
+          <w:tcPr>
+            <w:tcW w:w="2026" w:type="dxa"/>
+            <w:vAlign w:val="center"/>
+          </w:tcPr>
+          <w:p>
+            <w:pPr>
+              <w:rPr>
+                <w:b/>
+                <w:color w:val="FF0000"/>
+                <w:sz w:val="16"/>
+              </w:rPr>
+            </w:pPr>
+            <w:bookmarkStart w:id="3" w:name="item_anal_empty"/>
+            <w:bookmarkStart w:id="4" w:name="_GoBack"/>
+            <w:bookmarkEnd w:id="0"/>
+          </w:p>
+        </w:tc>
+        <w:tc>
+          <w:tcPr>
+            <w:tcW w:w="13600" w:type="dxa"/>
+            <w:vAlign w:val="center"/>
+          </w:tcPr>
+          <w:p>
+            <w:pPr>
+              <w:ind w:right="38"/>
+              <w:jc w:val="right"/>
+              <w:rPr>
+                <w:b/>
+                <w:color w:val="FF0000"/>
+                <w:sz w:val="16"/>
+              </w:rPr>
+            </w:pPr>
+            <w:r>
+              <w:rPr>
+                <w:b/>
+                <w:color w:val="FF0000"/>
+                <w:sz w:val="16"/>
+              </w:rPr>
+              <w:t>{</w:t>
+            </w:r>
+            <w:r>
+              <w:rPr>
+                <w:b/>
+                <w:color w:val="FF0000"/>
+                <w:sz w:val="16"/>
+              </w:rPr>
+              <w:t>ALERT</w:t>
+            </w:r>
+            <w:r>
+              <w:rPr>
+                <w:b/>
+                <w:color w:val="FF0000"/>
+                <w:sz w:val="16"/>
+              </w:rPr>
+              <w:t>}</w:t>
+            </w:r>
+          </w:p>
+        </w:tc>
+      </w:tr>
+    </w:tbl>
     <w:tbl>
       <w:tblPr>
         <w:tblStyle w:val="TableGrid"/>
@@ -1034,9 +1125,10 @@
             <w:pPr>
               <w:jc w:val="center"/>
             </w:pPr>
-            <w:bookmarkStart w:id="3" w:name="resumo"/>
-            <w:bookmarkEnd w:id="0"/>
+            <w:bookmarkStart w:id="5" w:name="resumo"/>
             <w:bookmarkEnd w:id="1"/>
+            <w:bookmarkEnd w:id="3"/>
+            <w:bookmarkEnd w:id="4"/>
             <w:r>
               <w:rPr>
                 <w:rFonts w:ascii="Arial" w:eastAsia="Arial" w:hAnsi="Arial" w:cs="Arial"/>
@@ -1345,7 +1437,7 @@
               <w:ind w:left="29"/>
               <w:jc w:val="center"/>
             </w:pPr>
-            <w:bookmarkStart w:id="4" w:name="resumo_linha"/>
+            <w:bookmarkStart w:id="6" w:name="resumo_linha"/>
             <w:r>
               <w:rPr>
                 <w:rFonts w:ascii="Arial" w:eastAsia="Arial" w:hAnsi="Arial" w:cs="Arial"/>
@@ -1606,8 +1698,8 @@
                 <w:sz w:val="14"/>
               </w:rPr>
             </w:pPr>
-            <w:bookmarkStart w:id="5" w:name="resumo_sep"/>
-            <w:bookmarkEnd w:id="4"/>
+            <w:bookmarkStart w:id="7" w:name="resumo_sep"/>
+            <w:bookmarkEnd w:id="6"/>
           </w:p>
         </w:tc>
         <w:tc>
@@ -1821,8 +1913,8 @@
                 <w:sz w:val="14"/>
               </w:rPr>
             </w:pPr>
-            <w:bookmarkStart w:id="6" w:name="resumo_total"/>
-            <w:bookmarkEnd w:id="5"/>
+            <w:bookmarkStart w:id="8" w:name="resumo_total"/>
+            <w:bookmarkEnd w:id="7"/>
           </w:p>
         </w:tc>
         <w:tc>
@@ -2155,12 +2247,12 @@
           </w:p>
         </w:tc>
       </w:tr>
+      <w:bookmarkEnd w:id="5"/>
+      <w:bookmarkEnd w:id="8"/>
     </w:tbl>
+    <w:p/>
     <w:p>
-      <w:bookmarkStart w:id="7" w:name="vazio"/>
-      <w:bookmarkStart w:id="8" w:name="_GoBack"/>
-      <w:bookmarkEnd w:id="3"/>
-      <w:bookmarkEnd w:id="6"/>
+      <w:bookmarkStart w:id="9" w:name="vazio"/>
     </w:p>
     <w:p/>
     <w:p/>
@@ -2184,8 +2276,7 @@
         </w:rPr>
         <w:t>Não há registros para serem exibidos.</w:t>
       </w:r>
-      <w:bookmarkEnd w:id="7"/>
-      <w:bookmarkEnd w:id="8"/>
+      <w:bookmarkEnd w:id="9"/>
     </w:p>
     <w:sectPr>
       <w:headerReference w:type="even" r:id="rId7"/>
@@ -8946,6 +9037,139 @@
       <w:color w:val="000000"/>
     </w:rPr>
   </w:style>
+  <w:style w:type="table" w:customStyle="1" w:styleId="TableGrid1">
+    <w:name w:val="TableGrid1"/>
+    <w:rsid w:val="00E13DCD"/>
+    <w:pPr>
+      <w:spacing w:after="0" w:line="240" w:lineRule="auto"/>
+    </w:pPr>
+    <w:tblPr>
+      <w:tblCellMar>
+        <w:top w:w="0" w:type="dxa"/>
+        <w:left w:w="0" w:type="dxa"/>
+        <w:bottom w:w="0" w:type="dxa"/>
+        <w:right w:w="0" w:type="dxa"/>
+      </w:tblCellMar>
+    </w:tblPr>
+  </w:style>
+  <w:style w:type="character" w:styleId="Refdecomentrio">
+    <w:name w:val="annotation reference"/>
+    <w:basedOn w:val="Fontepargpadro"/>
+    <w:uiPriority w:val="99"/>
+    <w:semiHidden/>
+    <w:unhideWhenUsed/>
+    <w:rsid w:val="006D1C7D"/>
+    <w:rPr>
+      <w:sz w:val="16"/>
+      <w:szCs w:val="16"/>
+    </w:rPr>
+  </w:style>
+  <w:style w:type="paragraph" w:styleId="Textodecomentrio">
+    <w:name w:val="annotation text"/>
+    <w:basedOn w:val="Normal"/>
+    <w:link w:val="TextodecomentrioChar"/>
+    <w:uiPriority w:val="99"/>
+    <w:semiHidden/>
+    <w:unhideWhenUsed/>
+    <w:rsid w:val="006D1C7D"/>
+    <w:pPr>
+      <w:spacing w:line="240" w:lineRule="auto"/>
+    </w:pPr>
+    <w:rPr>
+      <w:sz w:val="20"/>
+      <w:szCs w:val="20"/>
+    </w:rPr>
+  </w:style>
+  <w:style w:type="character" w:customStyle="1" w:styleId="TextodecomentrioChar">
+    <w:name w:val="Texto de comentário Char"/>
+    <w:basedOn w:val="Fontepargpadro"/>
+    <w:link w:val="Textodecomentrio"/>
+    <w:uiPriority w:val="99"/>
+    <w:semiHidden/>
+    <w:rsid w:val="006D1C7D"/>
+    <w:rPr>
+      <w:rFonts w:ascii="Calibri" w:eastAsia="Calibri" w:hAnsi="Calibri" w:cs="Calibri"/>
+      <w:color w:val="000000"/>
+      <w:sz w:val="20"/>
+      <w:szCs w:val="20"/>
+    </w:rPr>
+  </w:style>
+  <w:style w:type="paragraph" w:styleId="Assuntodocomentrio">
+    <w:name w:val="annotation subject"/>
+    <w:basedOn w:val="Textodecomentrio"/>
+    <w:next w:val="Textodecomentrio"/>
+    <w:link w:val="AssuntodocomentrioChar"/>
+    <w:uiPriority w:val="99"/>
+    <w:semiHidden/>
+    <w:unhideWhenUsed/>
+    <w:rsid w:val="006D1C7D"/>
+    <w:rPr>
+      <w:b/>
+      <w:bCs/>
+    </w:rPr>
+  </w:style>
+  <w:style w:type="character" w:customStyle="1" w:styleId="AssuntodocomentrioChar">
+    <w:name w:val="Assunto do comentário Char"/>
+    <w:basedOn w:val="TextodecomentrioChar"/>
+    <w:link w:val="Assuntodocomentrio"/>
+    <w:uiPriority w:val="99"/>
+    <w:semiHidden/>
+    <w:rsid w:val="006D1C7D"/>
+    <w:rPr>
+      <w:rFonts w:ascii="Calibri" w:eastAsia="Calibri" w:hAnsi="Calibri" w:cs="Calibri"/>
+      <w:b/>
+      <w:bCs/>
+      <w:color w:val="000000"/>
+      <w:sz w:val="20"/>
+      <w:szCs w:val="20"/>
+    </w:rPr>
+  </w:style>
+  <w:style w:type="paragraph" w:styleId="Textodebalo">
+    <w:name w:val="Balloon Text"/>
+    <w:basedOn w:val="Normal"/>
+    <w:link w:val="TextodebaloChar"/>
+    <w:uiPriority w:val="99"/>
+    <w:semiHidden/>
+    <w:unhideWhenUsed/>
+    <w:rsid w:val="006D1C7D"/>
+    <w:pPr>
+      <w:spacing w:after="0" w:line="240" w:lineRule="auto"/>
+    </w:pPr>
+    <w:rPr>
+      <w:rFonts w:ascii="Segoe UI" w:hAnsi="Segoe UI" w:cs="Segoe UI"/>
+      <w:sz w:val="18"/>
+      <w:szCs w:val="18"/>
+    </w:rPr>
+  </w:style>
+  <w:style w:type="character" w:customStyle="1" w:styleId="TextodebaloChar">
+    <w:name w:val="Texto de balão Char"/>
+    <w:basedOn w:val="Fontepargpadro"/>
+    <w:link w:val="Textodebalo"/>
+    <w:uiPriority w:val="99"/>
+    <w:semiHidden/>
+    <w:rsid w:val="006D1C7D"/>
+    <w:rPr>
+      <w:rFonts w:ascii="Segoe UI" w:eastAsia="Calibri" w:hAnsi="Segoe UI" w:cs="Segoe UI"/>
+      <w:color w:val="000000"/>
+      <w:sz w:val="18"/>
+      <w:szCs w:val="18"/>
+    </w:rPr>
+  </w:style>
+  <w:style w:type="table" w:customStyle="1" w:styleId="TableGrid11">
+    <w:name w:val="TableGrid11"/>
+    <w:rsid w:val="00760C83"/>
+    <w:pPr>
+      <w:spacing w:after="0" w:line="240" w:lineRule="auto"/>
+    </w:pPr>
+    <w:tblPr>
+      <w:tblCellMar>
+        <w:top w:w="0" w:type="dxa"/>
+        <w:left w:w="0" w:type="dxa"/>
+        <w:bottom w:w="0" w:type="dxa"/>
+        <w:right w:w="0" w:type="dxa"/>
+      </w:tblCellMar>
+    </w:tblPr>
+  </w:style>
 </w:styles>
 </file>
 
@@ -9215,7 +9439,7 @@
 </file>
 
 <file path=customXml/itemProps1.xml><?xml version="1.0" encoding="utf-8"?>
-<ds:datastoreItem xmlns:ds="http://schemas.openxmlformats.org/officeDocument/2006/customXml" ds:itemID="{1B71AB9B-398E-4A17-A35A-1614E8EBE2D1}">
+<ds:datastoreItem xmlns:ds="http://schemas.openxmlformats.org/officeDocument/2006/customXml" ds:itemID="{0952289E-4F1B-483B-ABDD-6C34505A64DC}">
   <ds:schemaRefs>
     <ds:schemaRef ds:uri="http://schemas.openxmlformats.org/officeDocument/2006/bibliography"/>
   </ds:schemaRefs>

</xml_diff>